<commit_message>
IS labs 1, 2
</commit_message>
<xml_diff>
--- a/Shandra/Інтелектуальні системи/IS_1.docx
+++ b/Shandra/Інтелектуальні системи/IS_1.docx
@@ -87,7 +87,7 @@
       <w:r>
         <w:rPr>
           <w:noProof/>
-          <w:lang w:val="en-US"/>
+          <w:lang w:eastAsia="uk-UA"/>
         </w:rPr>
         <w:drawing>
           <wp:inline distT="0" distB="0" distL="0" distR="0" wp14:anchorId="5E8D3057" wp14:editId="698473D0">
@@ -264,8 +264,6 @@
         </w:rPr>
         <w:t>На тему:</w:t>
       </w:r>
-      <w:bookmarkStart w:id="0" w:name="_GoBack"/>
-      <w:bookmarkEnd w:id="0"/>
     </w:p>
     <w:p>
       <w:pPr>
@@ -850,7 +848,7 @@
       <w:r>
         <w:rPr>
           <w:noProof/>
-          <w:lang w:val="en-US"/>
+          <w:lang w:eastAsia="uk-UA"/>
         </w:rPr>
         <w:drawing>
           <wp:inline distT="0" distB="0" distL="0" distR="0" wp14:anchorId="51F420CF" wp14:editId="6C8C6CEA">
@@ -2019,6 +2017,8 @@
         </w:rPr>
         <w:t>').</w:t>
       </w:r>
+      <w:bookmarkStart w:id="0" w:name="_GoBack"/>
+      <w:bookmarkEnd w:id="0"/>
     </w:p>
     <w:p>
       <w:pPr>
@@ -2089,30 +2089,23 @@
     <w:p>
       <w:pPr>
         <w:spacing w:after="200" w:line="276" w:lineRule="auto"/>
-        <w:jc w:val="left"/>
-        <w:rPr>
-          <w:rFonts w:cs="Times New Roman"/>
-          <w:szCs w:val="28"/>
-          <w:lang w:val="en-US"/>
-        </w:rPr>
-      </w:pPr>
-      <w:r>
-        <w:rPr>
-          <w:rFonts w:cs="Times New Roman"/>
-          <w:szCs w:val="28"/>
-        </w:rPr>
-        <w:tab/>
-      </w:r>
+        <w:jc w:val="center"/>
+        <w:rPr>
+          <w:rFonts w:cs="Times New Roman"/>
+          <w:szCs w:val="28"/>
+          <w:lang w:val="en-US"/>
+        </w:rPr>
+      </w:pPr>
       <w:r>
         <w:rPr>
           <w:noProof/>
-          <w:lang w:val="en-US"/>
+          <w:lang w:eastAsia="uk-UA"/>
         </w:rPr>
         <w:drawing>
-          <wp:inline distT="0" distB="0" distL="0" distR="0" wp14:anchorId="52320917" wp14:editId="64938ECB">
-            <wp:extent cx="3825240" cy="2400300"/>
+          <wp:inline distT="0" distB="0" distL="0" distR="0" wp14:anchorId="1C1AE370" wp14:editId="1C5D4A03">
+            <wp:extent cx="3429000" cy="3924300"/>
             <wp:effectExtent l="0" t="0" r="0" b="0"/>
-            <wp:docPr id="2" name="Рисунок 2"/>
+            <wp:docPr id="4" name="Рисунок 4"/>
             <wp:cNvGraphicFramePr>
               <a:graphicFrameLocks xmlns:a="http://schemas.openxmlformats.org/drawingml/2006/main" noChangeAspect="1"/>
             </wp:cNvGraphicFramePr>
@@ -2120,7 +2113,7 @@
               <a:graphicData uri="http://schemas.openxmlformats.org/drawingml/2006/picture">
                 <pic:pic xmlns:pic="http://schemas.openxmlformats.org/drawingml/2006/picture">
                   <pic:nvPicPr>
-                    <pic:cNvPr id="0" name=""/>
+                    <pic:cNvPr id="1" name=""/>
                     <pic:cNvPicPr/>
                   </pic:nvPicPr>
                   <pic:blipFill>
@@ -2132,7 +2125,7 @@
                   <pic:spPr>
                     <a:xfrm>
                       <a:off x="0" y="0"/>
-                      <a:ext cx="3825240" cy="2400300"/>
+                      <a:ext cx="3429000" cy="3924300"/>
                     </a:xfrm>
                     <a:prstGeom prst="rect">
                       <a:avLst/>
@@ -3535,7 +3528,7 @@
     <w:lsdException w:name="List Table 6 Colorful Accent 6" w:uiPriority="51"/>
     <w:lsdException w:name="List Table 7 Colorful Accent 6" w:uiPriority="52"/>
   </w:latentStyles>
-  <w:style w:type="paragraph" w:default="1" w:styleId="Normal">
+  <w:style w:type="paragraph" w:default="1" w:styleId="a">
     <w:name w:val="Normal"/>
     <w:qFormat/>
     <w:rsid w:val="008C5DB1"/>
@@ -3550,13 +3543,13 @@
       <w:lang w:val="uk-UA"/>
     </w:rPr>
   </w:style>
-  <w:style w:type="character" w:default="1" w:styleId="DefaultParagraphFont">
+  <w:style w:type="character" w:default="1" w:styleId="a0">
     <w:name w:val="Default Paragraph Font"/>
     <w:uiPriority w:val="1"/>
     <w:semiHidden/>
     <w:unhideWhenUsed/>
   </w:style>
-  <w:style w:type="table" w:default="1" w:styleId="TableNormal">
+  <w:style w:type="table" w:default="1" w:styleId="a1">
     <w:name w:val="Normal Table"/>
     <w:uiPriority w:val="99"/>
     <w:semiHidden/>
@@ -3571,7 +3564,7 @@
       </w:tblCellMar>
     </w:tblPr>
   </w:style>
-  <w:style w:type="numbering" w:default="1" w:styleId="NoList">
+  <w:style w:type="numbering" w:default="1" w:styleId="a2">
     <w:name w:val="No List"/>
     <w:uiPriority w:val="99"/>
     <w:semiHidden/>
@@ -3579,13 +3572,13 @@
   </w:style>
   <w:style w:type="character" w:customStyle="1" w:styleId="apple-converted-space">
     <w:name w:val="apple-converted-space"/>
-    <w:basedOn w:val="DefaultParagraphFont"/>
+    <w:basedOn w:val="a0"/>
     <w:rsid w:val="008C5DB1"/>
   </w:style>
-  <w:style w:type="paragraph" w:styleId="BalloonText">
+  <w:style w:type="paragraph" w:styleId="a3">
     <w:name w:val="Balloon Text"/>
-    <w:basedOn w:val="Normal"/>
-    <w:link w:val="BalloonTextChar"/>
+    <w:basedOn w:val="a"/>
+    <w:link w:val="a4"/>
     <w:uiPriority w:val="99"/>
     <w:semiHidden/>
     <w:unhideWhenUsed/>
@@ -3599,10 +3592,10 @@
       <w:szCs w:val="16"/>
     </w:rPr>
   </w:style>
-  <w:style w:type="character" w:customStyle="1" w:styleId="BalloonTextChar">
-    <w:name w:val="Balloon Text Char"/>
-    <w:basedOn w:val="DefaultParagraphFont"/>
-    <w:link w:val="BalloonText"/>
+  <w:style w:type="character" w:customStyle="1" w:styleId="a4">
+    <w:name w:val="Текст у виносці Знак"/>
+    <w:basedOn w:val="a0"/>
+    <w:link w:val="a3"/>
     <w:uiPriority w:val="99"/>
     <w:semiHidden/>
     <w:rsid w:val="008C5DB1"/>
@@ -3613,9 +3606,9 @@
       <w:lang w:val="uk-UA"/>
     </w:rPr>
   </w:style>
-  <w:style w:type="paragraph" w:styleId="ListParagraph">
+  <w:style w:type="paragraph" w:styleId="a5">
     <w:name w:val="List Paragraph"/>
-    <w:basedOn w:val="Normal"/>
+    <w:basedOn w:val="a"/>
     <w:uiPriority w:val="34"/>
     <w:qFormat/>
     <w:rsid w:val="008C5DB1"/>

</xml_diff>